<commit_message>
working on design doc
</commit_message>
<xml_diff>
--- a/extra/ShoeStore - design document.docx
+++ b/extra/ShoeStore - design document.docx
@@ -372,9 +372,9 @@
         </w:p>
       </w:sdtContent>
     </w:sdt>
-    <w:bookmarkStart w:id="0" w:name="_Toc452417024" w:displacedByCustomXml="next"/>
+    <w:bookmarkStart w:id="0" w:name="_Toc452417128" w:displacedByCustomXml="next"/>
     <w:bookmarkStart w:id="1" w:name="_Toc452417064" w:displacedByCustomXml="next"/>
-    <w:bookmarkStart w:id="2" w:name="_Toc452417128" w:displacedByCustomXml="next"/>
+    <w:bookmarkStart w:id="2" w:name="_Toc452417024" w:displacedByCustomXml="next"/>
     <w:sdt>
       <w:sdtPr>
         <w:rPr>
@@ -1256,7 +1256,6 @@
         <w:pStyle w:val="Heading2"/>
         <w:bidi/>
         <w:rPr>
-          <w:rFonts w:hint="cs"/>
           <w:rtl/>
         </w:rPr>
       </w:pPr>
@@ -1273,9 +1272,6 @@
     <w:p>
       <w:pPr>
         <w:bidi/>
-        <w:rPr>
-          <w:rFonts w:hint="cs"/>
-        </w:rPr>
       </w:pPr>
       <w:r>
         <w:rPr>
@@ -1370,7 +1366,6 @@
               <w:bidi/>
               <w:cnfStyle w:val="000000100000"/>
               <w:rPr>
-                <w:rFonts w:hint="cs"/>
                 <w:rtl/>
               </w:rPr>
             </w:pPr>
@@ -1462,22 +1457,22 @@
               <w:bidi/>
               <w:cnfStyle w:val="000000100000"/>
               <w:rPr>
+                <w:rFonts w:cs="Arial"/>
+                <w:rtl/>
+              </w:rPr>
+            </w:pPr>
+            <w:r>
+              <w:rPr>
+                <w:rFonts w:hint="cs"/>
+                <w:rtl/>
+              </w:rPr>
+              <w:t>סביבת העבודה</w:t>
+            </w:r>
+            <w:r>
+              <w:rPr>
                 <w:rFonts w:cs="Arial" w:hint="cs"/>
                 <w:rtl/>
               </w:rPr>
-            </w:pPr>
-            <w:r>
-              <w:rPr>
-                <w:rFonts w:hint="cs"/>
-                <w:rtl/>
-              </w:rPr>
-              <w:t>סביבת העבודה</w:t>
-            </w:r>
-            <w:r>
-              <w:rPr>
-                <w:rFonts w:cs="Arial" w:hint="cs"/>
-                <w:rtl/>
-              </w:rPr>
               <w:t xml:space="preserve"> ופלטפורמה לניהול משאבים.</w:t>
             </w:r>
           </w:p>
@@ -1485,9 +1480,6 @@
             <w:pPr>
               <w:bidi/>
               <w:cnfStyle w:val="000000100000"/>
-              <w:rPr>
-                <w:rFonts w:hint="cs"/>
-              </w:rPr>
             </w:pPr>
             <w:r>
               <w:rPr>
@@ -2065,7 +2057,6 @@
         <w:pStyle w:val="Heading1"/>
         <w:bidi/>
         <w:rPr>
-          <w:rFonts w:hint="cs"/>
           <w:rtl/>
         </w:rPr>
       </w:pPr>
@@ -2201,7 +2192,6 @@
             <w:pPr>
               <w:bidi/>
               <w:rPr>
-                <w:rFonts w:hint="cs"/>
                 <w:rtl/>
               </w:rPr>
             </w:pPr>
@@ -2384,13 +2374,7 @@
               </w:rPr>
             </w:pPr>
             <w:r>
-              <w:t xml:space="preserve">Base parent controller for pages which manage </w:t>
-            </w:r>
-            <w:r>
-              <w:t>user</w:t>
-            </w:r>
-            <w:r>
-              <w:t xml:space="preserve"> information update process</w:t>
+              <w:t>Base parent controller for pages which manage user information update process</w:t>
             </w:r>
           </w:p>
         </w:tc>
@@ -2846,6 +2830,9 @@
                 <w:rtl/>
               </w:rPr>
             </w:pPr>
+            <w:r>
+              <w:t>This controller manages operations on Category entity</w:t>
+            </w:r>
           </w:p>
         </w:tc>
       </w:tr>
@@ -2899,6 +2886,9 @@
                 <w:rtl/>
               </w:rPr>
             </w:pPr>
+            <w:r>
+              <w:t>This controller manages the order checkout process</w:t>
+            </w:r>
           </w:p>
         </w:tc>
       </w:tr>
@@ -2952,6 +2942,9 @@
                 <w:rtl/>
               </w:rPr>
             </w:pPr>
+            <w:r>
+              <w:t>This controller manages operations on City entity</w:t>
+            </w:r>
           </w:p>
         </w:tc>
       </w:tr>
@@ -3005,6 +2998,9 @@
                 <w:rtl/>
               </w:rPr>
             </w:pPr>
+            <w:r>
+              <w:t>This controller handles the “contact us” form</w:t>
+            </w:r>
           </w:p>
         </w:tc>
       </w:tr>
@@ -3058,6 +3054,9 @@
                 <w:rtl/>
               </w:rPr>
             </w:pPr>
+            <w:r>
+              <w:t>This controller handles customer related operations</w:t>
+            </w:r>
           </w:p>
         </w:tc>
       </w:tr>
@@ -3111,6 +3110,9 @@
                 <w:rtl/>
               </w:rPr>
             </w:pPr>
+            <w:r>
+              <w:t xml:space="preserve">This controller handles the updating the customer information details </w:t>
+            </w:r>
           </w:p>
         </w:tc>
       </w:tr>
@@ -3164,6 +3166,9 @@
                 <w:rtl/>
               </w:rPr>
             </w:pPr>
+            <w:r>
+              <w:t>This controller handles operations related to Order entity</w:t>
+            </w:r>
           </w:p>
         </w:tc>
       </w:tr>
@@ -3181,6 +3186,7 @@
             </w:pPr>
             <w:proofErr w:type="spellStart"/>
             <w:r>
+              <w:lastRenderedPageBreak/>
               <w:t>com.openu.controller</w:t>
             </w:r>
             <w:proofErr w:type="spellEnd"/>
@@ -3217,6 +3223,9 @@
                 <w:rtl/>
               </w:rPr>
             </w:pPr>
+            <w:r>
+              <w:t>This controller handles operations related to Product entity</w:t>
+            </w:r>
           </w:p>
         </w:tc>
       </w:tr>
@@ -3234,7 +3243,6 @@
             </w:pPr>
             <w:proofErr w:type="spellStart"/>
             <w:r>
-              <w:lastRenderedPageBreak/>
               <w:t>com.openu.controller</w:t>
             </w:r>
             <w:proofErr w:type="spellEnd"/>
@@ -3266,6 +3274,9 @@
                 <w:rtl/>
               </w:rPr>
             </w:pPr>
+            <w:r>
+              <w:t>This controller handles the product search performed by a customer</w:t>
+            </w:r>
           </w:p>
         </w:tc>
       </w:tr>
@@ -3314,6 +3325,9 @@
                 <w:rtl/>
               </w:rPr>
             </w:pPr>
+            <w:r>
+              <w:t>This class is responsible to provide information regarding the currently logged in users</w:t>
+            </w:r>
           </w:p>
         </w:tc>
       </w:tr>
@@ -3362,6 +3376,9 @@
                 <w:rtl/>
               </w:rPr>
             </w:pPr>
+            <w:r>
+              <w:t>This controller handles the sign up process</w:t>
+            </w:r>
           </w:p>
         </w:tc>
       </w:tr>
@@ -3396,11 +3413,6 @@
               <w:t>Address</w:t>
             </w:r>
           </w:p>
-          <w:p>
-            <w:pPr>
-              <w:bidi/>
-            </w:pPr>
-          </w:p>
         </w:tc>
         <w:tc>
           <w:tcPr>
@@ -3413,6 +3425,9 @@
                 <w:rtl/>
               </w:rPr>
             </w:pPr>
+            <w:r>
+              <w:t>Represents Address entity</w:t>
+            </w:r>
           </w:p>
         </w:tc>
       </w:tr>
@@ -3464,6 +3479,9 @@
                 <w:rtl/>
               </w:rPr>
             </w:pPr>
+            <w:r>
+              <w:t>Represent Administrator user entity</w:t>
+            </w:r>
           </w:p>
         </w:tc>
       </w:tr>
@@ -3498,11 +3516,6 @@
               <w:t>Category</w:t>
             </w:r>
           </w:p>
-          <w:p>
-            <w:pPr>
-              <w:bidi/>
-            </w:pPr>
-          </w:p>
         </w:tc>
         <w:tc>
           <w:tcPr>
@@ -3515,6 +3528,9 @@
                 <w:rtl/>
               </w:rPr>
             </w:pPr>
+            <w:r>
+              <w:t>Represents product Category entity</w:t>
+            </w:r>
           </w:p>
         </w:tc>
       </w:tr>
@@ -3549,11 +3565,6 @@
               <w:t>City</w:t>
             </w:r>
           </w:p>
-          <w:p>
-            <w:pPr>
-              <w:bidi/>
-            </w:pPr>
-          </w:p>
         </w:tc>
         <w:tc>
           <w:tcPr>
@@ -3566,6 +3577,9 @@
                 <w:rtl/>
               </w:rPr>
             </w:pPr>
+            <w:r>
+              <w:t>Represent City entity</w:t>
+            </w:r>
           </w:p>
         </w:tc>
       </w:tr>
@@ -3602,11 +3616,6 @@
             </w:r>
             <w:proofErr w:type="spellEnd"/>
           </w:p>
-          <w:p>
-            <w:pPr>
-              <w:bidi/>
-            </w:pPr>
-          </w:p>
         </w:tc>
         <w:tc>
           <w:tcPr>
@@ -3619,6 +3628,9 @@
                 <w:rtl/>
               </w:rPr>
             </w:pPr>
+            <w:r>
+              <w:t>Represents Credit Card information entity</w:t>
+            </w:r>
           </w:p>
         </w:tc>
       </w:tr>
@@ -3660,11 +3672,6 @@
             </w:r>
             <w:proofErr w:type="spellEnd"/>
           </w:p>
-          <w:p>
-            <w:pPr>
-              <w:bidi/>
-            </w:pPr>
-          </w:p>
         </w:tc>
         <w:tc>
           <w:tcPr>
@@ -3677,6 +3684,9 @@
                 <w:rtl/>
               </w:rPr>
             </w:pPr>
+            <w:r>
+              <w:t>Holds the types for credit cards</w:t>
+            </w:r>
           </w:p>
         </w:tc>
       </w:tr>
@@ -3719,11 +3729,6 @@
               <w:t>Customer</w:t>
             </w:r>
           </w:p>
-          <w:p>
-            <w:pPr>
-              <w:bidi/>
-            </w:pPr>
-          </w:p>
         </w:tc>
         <w:tc>
           <w:tcPr>
@@ -3736,6 +3741,9 @@
                 <w:rtl/>
               </w:rPr>
             </w:pPr>
+            <w:r>
+              <w:t>Represents Customer user entity</w:t>
+            </w:r>
           </w:p>
         </w:tc>
       </w:tr>
@@ -3778,11 +3786,6 @@
               <w:t>Image</w:t>
             </w:r>
           </w:p>
-          <w:p>
-            <w:pPr>
-              <w:bidi/>
-            </w:pPr>
-          </w:p>
         </w:tc>
         <w:tc>
           <w:tcPr>
@@ -3795,6 +3798,9 @@
                 <w:rtl/>
               </w:rPr>
             </w:pPr>
+            <w:r>
+              <w:t>Represents Image entity</w:t>
+            </w:r>
           </w:p>
         </w:tc>
       </w:tr>
@@ -3854,6 +3860,9 @@
                 <w:rtl/>
               </w:rPr>
             </w:pPr>
+            <w:r>
+              <w:t>Represents customer placed Order entity</w:t>
+            </w:r>
           </w:p>
         </w:tc>
       </w:tr>
@@ -3915,6 +3924,12 @@
                 <w:rtl/>
               </w:rPr>
             </w:pPr>
+            <w:r>
+              <w:t xml:space="preserve">Represents an Order Item in </w:t>
+            </w:r>
+            <w:r>
+              <w:t>a placed order</w:t>
+            </w:r>
           </w:p>
         </w:tc>
       </w:tr>
@@ -3976,6 +3991,9 @@
                 <w:rtl/>
               </w:rPr>
             </w:pPr>
+            <w:r>
+              <w:t>Represents available order statuses</w:t>
+            </w:r>
           </w:p>
         </w:tc>
       </w:tr>
@@ -4035,6 +4053,9 @@
                 <w:rtl/>
               </w:rPr>
             </w:pPr>
+            <w:r>
+              <w:t>Represents Product entity</w:t>
+            </w:r>
           </w:p>
         </w:tc>
       </w:tr>
@@ -4096,6 +4117,9 @@
                 <w:rtl/>
               </w:rPr>
             </w:pPr>
+            <w:r>
+              <w:t>Holds the available color options for Product entity</w:t>
+            </w:r>
           </w:p>
         </w:tc>
       </w:tr>
@@ -4157,6 +4181,9 @@
                 <w:rtl/>
               </w:rPr>
             </w:pPr>
+            <w:r>
+              <w:t>Holds the available size options for Product entity</w:t>
+            </w:r>
           </w:p>
         </w:tc>
       </w:tr>
@@ -4212,10 +4239,14 @@
           <w:p>
             <w:pPr>
               <w:bidi/>
-              <w:rPr>
-                <w:rtl/>
-              </w:rPr>
-            </w:pPr>
+              <w:jc w:val="both"/>
+              <w:rPr>
+                <w:rtl/>
+              </w:rPr>
+            </w:pPr>
+            <w:r>
+              <w:t>Represents the user role entity</w:t>
+            </w:r>
           </w:p>
         </w:tc>
       </w:tr>
@@ -4277,6 +4308,12 @@
                 <w:rtl/>
               </w:rPr>
             </w:pPr>
+            <w:r>
+              <w:t xml:space="preserve">Represents a stock item </w:t>
+            </w:r>
+            <w:r>
+              <w:t>entity</w:t>
+            </w:r>
           </w:p>
         </w:tc>
       </w:tr>
@@ -4331,6 +4368,9 @@
                 <w:rtl/>
               </w:rPr>
             </w:pPr>
+            <w:r>
+              <w:t>Represents a User entity</w:t>
+            </w:r>
           </w:p>
         </w:tc>
       </w:tr>
@@ -4615,6 +4655,7 @@
             </w:pPr>
             <w:proofErr w:type="spellStart"/>
             <w:r>
+              <w:lastRenderedPageBreak/>
               <w:t>ImageRepository</w:t>
             </w:r>
             <w:proofErr w:type="spellEnd"/>
@@ -4653,6 +4694,7 @@
             </w:pPr>
             <w:proofErr w:type="spellStart"/>
             <w:r>
+              <w:lastRenderedPageBreak/>
               <w:t>com.openu.repository</w:t>
             </w:r>
             <w:proofErr w:type="spellEnd"/>
@@ -4775,7 +4817,6 @@
             </w:pPr>
             <w:proofErr w:type="spellStart"/>
             <w:r>
-              <w:lastRenderedPageBreak/>
               <w:t>com.openu.repository</w:t>
             </w:r>
             <w:proofErr w:type="spellEnd"/>
@@ -6059,14 +6100,6 @@
         </w:tc>
       </w:tr>
     </w:tbl>
-    <w:p>
-      <w:pPr>
-        <w:bidi/>
-        <w:rPr>
-          <w:rtl/>
-        </w:rPr>
-      </w:pPr>
-    </w:p>
     <w:p>
       <w:pPr>
         <w:rPr>
@@ -6078,12 +6111,6 @@
           <w:rtl/>
         </w:rPr>
       </w:pPr>
-      <w:r>
-        <w:rPr>
-          <w:rtl/>
-        </w:rPr>
-        <w:br w:type="page"/>
-      </w:r>
     </w:p>
     <w:p>
       <w:pPr>
@@ -6099,7 +6126,6 @@
           <w:rFonts w:hint="cs"/>
           <w:rtl/>
         </w:rPr>
-        <w:lastRenderedPageBreak/>
         <w:t>הוראות התקנה</w:t>
       </w:r>
       <w:bookmarkEnd w:id="10"/>
@@ -10964,6 +10990,7 @@
   </w:compat>
   <w:rsids>
     <w:rsidRoot w:val="00BE5037"/>
+    <w:rsid w:val="0030746C"/>
     <w:rsid w:val="0047675E"/>
     <w:rsid w:val="00BE5037"/>
     <w:rsid w:val="00EB00BB"/>
@@ -11473,7 +11500,7 @@
   <a:extraClrSchemeLst/>
   <a:extLst>
     <a:ext uri="{05A4C25C-085E-4340-85A3-A5531E510DB2}">
-      <thm15:themeFamily xmlns:thm15="http://schemas.microsoft.com/office/thememl/2012/main" xmlns="" name="Office Theme" id="{62F939B6-93AF-4DB8-9C6B-D6C7DFDC589F}" vid="{4A3C46E8-61CC-4603-A589-7422A47A8E4A}"/>
+      <thm15:themeFamily xmlns="" xmlns:thm15="http://schemas.microsoft.com/office/thememl/2012/main" name="Office Theme" id="{62F939B6-93AF-4DB8-9C6B-D6C7DFDC589F}" vid="{4A3C46E8-61CC-4603-A589-7422A47A8E4A}"/>
     </a:ext>
   </a:extLst>
 </a:theme>
@@ -11503,7 +11530,7 @@
 </file>
 
 <file path=customXml/itemProps2.xml><?xml version="1.0" encoding="utf-8"?>
-<ds:datastoreItem xmlns:ds="http://schemas.openxmlformats.org/officeDocument/2006/customXml" ds:itemID="{6467ACE5-7995-4335-BB06-576ED8A184D6}">
+<ds:datastoreItem xmlns:ds="http://schemas.openxmlformats.org/officeDocument/2006/customXml" ds:itemID="{2BE2B9A4-614C-45DF-8CCA-2FA2C7559249}">
   <ds:schemaRefs>
     <ds:schemaRef ds:uri="http://schemas.openxmlformats.org/officeDocument/2006/bibliography"/>
   </ds:schemaRefs>

</xml_diff>